<commit_message>
Finalized the README and the source script file to source all 4 of the cleaning/analytical scripts used here.
</commit_message>
<xml_diff>
--- a/EMIT_Enroll_Condition_for_Negative_Samples.docx
+++ b/EMIT_Enroll_Condition_for_Negative_Samples.docx
@@ -41,7 +41,7 @@
         <w:t xml:space="preserve"> </w:t>
       </w:r>
       <w:r>
-        <w:t xml:space="preserve">19:50:32</w:t>
+        <w:t xml:space="preserve">20:33:47</w:t>
       </w:r>
       <w:r>
         <w:t xml:space="preserve"> </w:t>
@@ -58,7 +58,7 @@
         <w:rPr>
           <w:rStyle w:val="CommentTok"/>
         </w:rPr>
-        <w:t xml:space="preserve"># Title: enroll condition for negative samples</w:t>
+        <w:t xml:space="preserve"># Title: Enrollment Condition for Negative Samples</w:t>
       </w:r>
       <w:r>
         <w:br w:type="textWrapping"/>
@@ -67,6 +67,15 @@
         <w:rPr>
           <w:rStyle w:val="CommentTok"/>
         </w:rPr>
+        <w:t xml:space="preserve"># EMIT_Enroll_Condition_for_Negative_Samples.R</w:t>
+      </w:r>
+      <w:r>
+        <w:br w:type="textWrapping"/>
+      </w:r>
+      <w:r>
+        <w:rPr>
+          <w:rStyle w:val="CommentTok"/>
+        </w:rPr>
         <w:t xml:space="preserve"># Author: Jacob Bueno de Mesquita, with material from Jing Yan and Donald Milton</w:t>
       </w:r>
       <w:r>
@@ -118,7 +127,7 @@
         <w:rPr>
           <w:rStyle w:val="CommentTok"/>
         </w:rPr>
-        <w:t xml:space="preserve"># This output is: "/Users/jbueno/Box Sync/EMIT/EMIT_Data_Analysis_Jake/EMIT_UMD_Natural_Infection/Curated Data/Cleaned Data/negative subtype sample with positive culture or focus.RDS"</w:t>
+        <w:t xml:space="preserve"># The output is: "/Users/jbueno/Box Sync/EMIT/EMIT_Data_Analysis_Jake/EMIT_UMD_Natural_Infection/Curated Data/Cleaned Data/negative subtype sample with positive culture or focus.RDS"</w:t>
       </w:r>
       <w:r>
         <w:br w:type="textWrapping"/>
@@ -2736,7 +2745,7 @@
     </w:lvl>
   </w:abstractNum>
   <w:abstractNum w:abstractNumId="990">
-    <w:nsid w:val="fd06b087"/>
+    <w:nsid w:val="58c4a349"/>
     <w:multiLevelType w:val="multilevel"/>
     <w:lvl w:ilvl="0">
       <w:numFmt w:val="bullet"/>

</xml_diff>

<commit_message>
Minor tweaks to ensure compaitibility of markdown code with respect to .R script code.
</commit_message>
<xml_diff>
--- a/EMIT_Enroll_Condition_for_Negative_Samples.docx
+++ b/EMIT_Enroll_Condition_for_Negative_Samples.docx
@@ -23,7 +23,7 @@
         <w:pStyle w:val="Date"/>
       </w:pPr>
       <w:r>
-        <w:t xml:space="preserve">Thu</w:t>
+        <w:t xml:space="preserve">Sun</w:t>
       </w:r>
       <w:r>
         <w:t xml:space="preserve"> </w:t>
@@ -35,13 +35,13 @@
         <w:t xml:space="preserve"> </w:t>
       </w:r>
       <w:r>
-        <w:t xml:space="preserve">7</w:t>
+        <w:t xml:space="preserve">10</w:t>
       </w:r>
       <w:r>
         <w:t xml:space="preserve"> </w:t>
       </w:r>
       <w:r>
-        <w:t xml:space="preserve">20:33:47</w:t>
+        <w:t xml:space="preserve">17:14:54</w:t>
       </w:r>
       <w:r>
         <w:t xml:space="preserve"> </w:t>
@@ -426,61 +426,61 @@
         <w:rPr>
           <w:rStyle w:val="VerbatimChar"/>
         </w:rPr>
-        <w:t xml:space="preserve">##  [1] htmlTable_1.12    rmarkdown_1.10    markdown_0.8     </w:t>
-      </w:r>
-      <w:r>
-        <w:br w:type="textWrapping"/>
-      </w:r>
-      <w:r>
-        <w:rPr>
-          <w:rStyle w:val="VerbatimChar"/>
-        </w:rPr>
-        <w:t xml:space="preserve">##  [4] bindrcpp_0.2.2    lme4_1.1-19       Matrix_1.2-14    </w:t>
-      </w:r>
-      <w:r>
-        <w:br w:type="textWrapping"/>
-      </w:r>
-      <w:r>
-        <w:rPr>
-          <w:rStyle w:val="VerbatimChar"/>
-        </w:rPr>
-        <w:t xml:space="preserve">##  [7] arsenal_1.5.0     lubridate_1.7.4   data.table_1.11.8</w:t>
-      </w:r>
-      <w:r>
-        <w:br w:type="textWrapping"/>
-      </w:r>
-      <w:r>
-        <w:rPr>
-          <w:rStyle w:val="VerbatimChar"/>
-        </w:rPr>
-        <w:t xml:space="preserve">## [10] knitr_1.20        readxl_1.1.0      RcppRoll_0.3.0   </w:t>
-      </w:r>
-      <w:r>
-        <w:br w:type="textWrapping"/>
-      </w:r>
-      <w:r>
-        <w:rPr>
-          <w:rStyle w:val="VerbatimChar"/>
-        </w:rPr>
-        <w:t xml:space="preserve">## [13] forcats_0.3.0     stringr_1.3.1     dplyr_0.7.7      </w:t>
-      </w:r>
-      <w:r>
-        <w:br w:type="textWrapping"/>
-      </w:r>
-      <w:r>
-        <w:rPr>
-          <w:rStyle w:val="VerbatimChar"/>
-        </w:rPr>
-        <w:t xml:space="preserve">## [16] purrr_0.2.5       readr_1.1.1       tidyr_0.8.2      </w:t>
-      </w:r>
-      <w:r>
-        <w:br w:type="textWrapping"/>
-      </w:r>
-      <w:r>
-        <w:rPr>
-          <w:rStyle w:val="VerbatimChar"/>
-        </w:rPr>
-        <w:t xml:space="preserve">## [19] tibble_1.4.2      ggplot2_3.1.0     tidyverse_1.2.1  </w:t>
+        <w:t xml:space="preserve">##  [1] bindrcpp_0.2.2    lme4_1.1-19       Matrix_1.2-14    </w:t>
+      </w:r>
+      <w:r>
+        <w:br w:type="textWrapping"/>
+      </w:r>
+      <w:r>
+        <w:rPr>
+          <w:rStyle w:val="VerbatimChar"/>
+        </w:rPr>
+        <w:t xml:space="preserve">##  [4] arsenal_1.5.0     lubridate_1.7.4   data.table_1.11.8</w:t>
+      </w:r>
+      <w:r>
+        <w:br w:type="textWrapping"/>
+      </w:r>
+      <w:r>
+        <w:rPr>
+          <w:rStyle w:val="VerbatimChar"/>
+        </w:rPr>
+        <w:t xml:space="preserve">##  [7] knitr_1.20        readxl_1.1.0      RcppRoll_0.3.0   </w:t>
+      </w:r>
+      <w:r>
+        <w:br w:type="textWrapping"/>
+      </w:r>
+      <w:r>
+        <w:rPr>
+          <w:rStyle w:val="VerbatimChar"/>
+        </w:rPr>
+        <w:t xml:space="preserve">## [10] forcats_0.3.0     stringr_1.3.1     dplyr_0.7.7      </w:t>
+      </w:r>
+      <w:r>
+        <w:br w:type="textWrapping"/>
+      </w:r>
+      <w:r>
+        <w:rPr>
+          <w:rStyle w:val="VerbatimChar"/>
+        </w:rPr>
+        <w:t xml:space="preserve">## [13] purrr_0.2.5       readr_1.1.1       tidyr_0.8.2      </w:t>
+      </w:r>
+      <w:r>
+        <w:br w:type="textWrapping"/>
+      </w:r>
+      <w:r>
+        <w:rPr>
+          <w:rStyle w:val="VerbatimChar"/>
+        </w:rPr>
+        <w:t xml:space="preserve">## [16] tibble_1.4.2      ggplot2_3.1.0     tidyverse_1.2.1  </w:t>
+      </w:r>
+      <w:r>
+        <w:br w:type="textWrapping"/>
+      </w:r>
+      <w:r>
+        <w:rPr>
+          <w:rStyle w:val="VerbatimChar"/>
+        </w:rPr>
+        <w:t xml:space="preserve">## [19] htmlTable_1.12    rmarkdown_1.10    markdown_0.8     </w:t>
       </w:r>
       <w:r>
         <w:br w:type="textWrapping"/>
@@ -516,16 +516,16 @@
         <w:rPr>
           <w:rStyle w:val="VerbatimChar"/>
         </w:rPr>
-        <w:t xml:space="preserve">##  [5] colorspace_1.3-2 testthat_2.0.1   htmltools_0.3.6  yaml_2.2.0      </w:t>
-      </w:r>
-      <w:r>
-        <w:br w:type="textWrapping"/>
-      </w:r>
-      <w:r>
-        <w:rPr>
-          <w:rStyle w:val="VerbatimChar"/>
-        </w:rPr>
-        <w:t xml:space="preserve">##  [9] utf8_1.1.4       rlang_0.3.0.1    pillar_1.3.0     nloptr_1.2.1    </w:t>
+        <w:t xml:space="preserve">##  [5] testthat_2.0.1   colorspace_1.3-2 htmltools_0.3.6  yaml_2.2.0      </w:t>
+      </w:r>
+      <w:r>
+        <w:br w:type="textWrapping"/>
+      </w:r>
+      <w:r>
+        <w:rPr>
+          <w:rStyle w:val="VerbatimChar"/>
+        </w:rPr>
+        <w:t xml:space="preserve">##  [9] utf8_1.1.4       rlang_0.3.0.1    nloptr_1.2.1     pillar_1.3.0    </w:t>
       </w:r>
       <w:r>
         <w:br w:type="textWrapping"/>
@@ -561,25 +561,25 @@
         <w:rPr>
           <w:rStyle w:val="VerbatimChar"/>
         </w:rPr>
-        <w:t xml:space="preserve">## [25] highr_0.7        broom_0.5.0      Rcpp_0.12.19     checkmate_1.8.5 </w:t>
-      </w:r>
-      <w:r>
-        <w:br w:type="textWrapping"/>
-      </w:r>
-      <w:r>
-        <w:rPr>
-          <w:rStyle w:val="VerbatimChar"/>
-        </w:rPr>
-        <w:t xml:space="preserve">## [29] scales_1.0.0     backports_1.1.2  jsonlite_1.5     digest_0.6.18   </w:t>
-      </w:r>
-      <w:r>
-        <w:br w:type="textWrapping"/>
-      </w:r>
-      <w:r>
-        <w:rPr>
-          <w:rStyle w:val="VerbatimChar"/>
-        </w:rPr>
-        <w:t xml:space="preserve">## [33] hms_0.4.2        stringi_1.2.4    rprojroot_1.3-2  grid_3.5.1      </w:t>
+        <w:t xml:space="preserve">## [25] highr_0.7        broom_0.5.0      Rcpp_0.12.19     scales_1.0.0    </w:t>
+      </w:r>
+      <w:r>
+        <w:br w:type="textWrapping"/>
+      </w:r>
+      <w:r>
+        <w:rPr>
+          <w:rStyle w:val="VerbatimChar"/>
+        </w:rPr>
+        <w:t xml:space="preserve">## [29] backports_1.1.2  checkmate_1.8.5  jsonlite_1.5     hms_0.4.2       </w:t>
+      </w:r>
+      <w:r>
+        <w:br w:type="textWrapping"/>
+      </w:r>
+      <w:r>
+        <w:rPr>
+          <w:rStyle w:val="VerbatimChar"/>
+        </w:rPr>
+        <w:t xml:space="preserve">## [33] digest_0.6.18    stringi_1.2.4    grid_3.5.1       rprojroot_1.3-2 </w:t>
       </w:r>
       <w:r>
         <w:br w:type="textWrapping"/>
@@ -606,7 +606,7 @@
         <w:rPr>
           <w:rStyle w:val="VerbatimChar"/>
         </w:rPr>
-        <w:t xml:space="preserve">## [45] assertthat_0.2.0 minqa_1.2.4      httr_1.3.1       rstudioapi_0.8  </w:t>
+        <w:t xml:space="preserve">## [45] minqa_1.2.4      assertthat_0.2.0 httr_1.3.1       rstudioapi_0.8  </w:t>
       </w:r>
       <w:r>
         <w:br w:type="textWrapping"/>
@@ -2745,7 +2745,7 @@
     </w:lvl>
   </w:abstractNum>
   <w:abstractNum w:abstractNumId="990">
-    <w:nsid w:val="58c4a349"/>
+    <w:nsid w:val="4df1a804"/>
     <w:multiLevelType w:val="multilevel"/>
     <w:lvl w:ilvl="0">
       <w:numFmt w:val="bullet"/>

</xml_diff>

<commit_message>
Based on new information from Michael Grantham, we now understand why the RNA copy to virus particle ratios are 80 and 411 for flu A and B. We have updated these ratios in the code a reprinted the results.
</commit_message>
<xml_diff>
--- a/EMIT_Enroll_Condition_for_Negative_Samples.docx
+++ b/EMIT_Enroll_Condition_for_Negative_Samples.docx
@@ -23,7 +23,7 @@
         <w:pStyle w:val="Date"/>
       </w:pPr>
       <w:r>
-        <w:t xml:space="preserve">Sun</w:t>
+        <w:t xml:space="preserve">Thu</w:t>
       </w:r>
       <w:r>
         <w:t xml:space="preserve"> </w:t>
@@ -35,13 +35,13 @@
         <w:t xml:space="preserve"> </w:t>
       </w:r>
       <w:r>
-        <w:t xml:space="preserve">10</w:t>
+        <w:t xml:space="preserve">14</w:t>
       </w:r>
       <w:r>
         <w:t xml:space="preserve"> </w:t>
       </w:r>
       <w:r>
-        <w:t xml:space="preserve">17:14:54</w:t>
+        <w:t xml:space="preserve">11:20:50</w:t>
       </w:r>
       <w:r>
         <w:t xml:space="preserve"> </w:t>
@@ -309,7 +309,7 @@
         <w:rPr>
           <w:rStyle w:val="VerbatimChar"/>
         </w:rPr>
-        <w:t xml:space="preserve">## Running under: macOS  10.14.2</w:t>
+        <w:t xml:space="preserve">## Running under: macOS  10.14.3</w:t>
       </w:r>
       <w:r>
         <w:br w:type="textWrapping"/>
@@ -507,115 +507,115 @@
         <w:rPr>
           <w:rStyle w:val="VerbatimChar"/>
         </w:rPr>
-        <w:t xml:space="preserve">##  [1] tidyselect_0.2.5 splines_3.5.1    haven_1.1.2      lattice_0.20-38 </w:t>
-      </w:r>
-      <w:r>
-        <w:br w:type="textWrapping"/>
-      </w:r>
-      <w:r>
-        <w:rPr>
-          <w:rStyle w:val="VerbatimChar"/>
-        </w:rPr>
-        <w:t xml:space="preserve">##  [5] testthat_2.0.1   colorspace_1.3-2 htmltools_0.3.6  yaml_2.2.0      </w:t>
-      </w:r>
-      <w:r>
-        <w:br w:type="textWrapping"/>
-      </w:r>
-      <w:r>
-        <w:rPr>
-          <w:rStyle w:val="VerbatimChar"/>
-        </w:rPr>
-        <w:t xml:space="preserve">##  [9] utf8_1.1.4       rlang_0.3.0.1    nloptr_1.2.1     pillar_1.3.0    </w:t>
-      </w:r>
-      <w:r>
-        <w:br w:type="textWrapping"/>
-      </w:r>
-      <w:r>
-        <w:rPr>
-          <w:rStyle w:val="VerbatimChar"/>
-        </w:rPr>
-        <w:t xml:space="preserve">## [13] glue_1.3.0       withr_2.1.2      modelr_0.1.2     bindr_0.1.1     </w:t>
-      </w:r>
-      <w:r>
-        <w:br w:type="textWrapping"/>
-      </w:r>
-      <w:r>
-        <w:rPr>
-          <w:rStyle w:val="VerbatimChar"/>
-        </w:rPr>
-        <w:t xml:space="preserve">## [17] plyr_1.8.4       munsell_0.5.0    gtable_0.2.0     cellranger_1.1.0</w:t>
-      </w:r>
-      <w:r>
-        <w:br w:type="textWrapping"/>
-      </w:r>
-      <w:r>
-        <w:rPr>
-          <w:rStyle w:val="VerbatimChar"/>
-        </w:rPr>
-        <w:t xml:space="preserve">## [21] rvest_0.3.2      htmlwidgets_1.3  evaluate_0.12    fansi_0.4.0     </w:t>
-      </w:r>
-      <w:r>
-        <w:br w:type="textWrapping"/>
-      </w:r>
-      <w:r>
-        <w:rPr>
-          <w:rStyle w:val="VerbatimChar"/>
-        </w:rPr>
-        <w:t xml:space="preserve">## [25] highr_0.7        broom_0.5.0      Rcpp_0.12.19     scales_1.0.0    </w:t>
-      </w:r>
-      <w:r>
-        <w:br w:type="textWrapping"/>
-      </w:r>
-      <w:r>
-        <w:rPr>
-          <w:rStyle w:val="VerbatimChar"/>
-        </w:rPr>
-        <w:t xml:space="preserve">## [29] backports_1.1.2  checkmate_1.8.5  jsonlite_1.5     hms_0.4.2       </w:t>
-      </w:r>
-      <w:r>
-        <w:br w:type="textWrapping"/>
-      </w:r>
-      <w:r>
-        <w:rPr>
-          <w:rStyle w:val="VerbatimChar"/>
-        </w:rPr>
-        <w:t xml:space="preserve">## [33] digest_0.6.18    stringi_1.2.4    grid_3.5.1       rprojroot_1.3-2 </w:t>
-      </w:r>
-      <w:r>
-        <w:br w:type="textWrapping"/>
-      </w:r>
-      <w:r>
-        <w:rPr>
-          <w:rStyle w:val="VerbatimChar"/>
-        </w:rPr>
-        <w:t xml:space="preserve">## [37] cli_1.0.1        tools_3.5.1      magrittr_1.5     lazyeval_0.2.1  </w:t>
-      </w:r>
-      <w:r>
-        <w:br w:type="textWrapping"/>
-      </w:r>
-      <w:r>
-        <w:rPr>
-          <w:rStyle w:val="VerbatimChar"/>
-        </w:rPr>
-        <w:t xml:space="preserve">## [41] crayon_1.3.4     pkgconfig_2.0.2  MASS_7.3-51      xml2_1.2.0      </w:t>
-      </w:r>
-      <w:r>
-        <w:br w:type="textWrapping"/>
-      </w:r>
-      <w:r>
-        <w:rPr>
-          <w:rStyle w:val="VerbatimChar"/>
-        </w:rPr>
-        <w:t xml:space="preserve">## [45] minqa_1.2.4      assertthat_0.2.0 httr_1.3.1       rstudioapi_0.8  </w:t>
-      </w:r>
-      <w:r>
-        <w:br w:type="textWrapping"/>
-      </w:r>
-      <w:r>
-        <w:rPr>
-          <w:rStyle w:val="VerbatimChar"/>
-        </w:rPr>
-        <w:t xml:space="preserve">## [49] R6_2.3.0         nlme_3.1-137     compiler_3.5.1</w:t>
+        <w:t xml:space="preserve">##  [1] Rcpp_0.12.19     lattice_0.20-38  utf8_1.1.4       assertthat_0.2.0</w:t>
+      </w:r>
+      <w:r>
+        <w:br w:type="textWrapping"/>
+      </w:r>
+      <w:r>
+        <w:rPr>
+          <w:rStyle w:val="VerbatimChar"/>
+        </w:rPr>
+        <w:t xml:space="preserve">##  [5] rprojroot_1.3-2  digest_0.6.18    R6_2.3.0         cellranger_1.1.0</w:t>
+      </w:r>
+      <w:r>
+        <w:br w:type="textWrapping"/>
+      </w:r>
+      <w:r>
+        <w:rPr>
+          <w:rStyle w:val="VerbatimChar"/>
+        </w:rPr>
+        <w:t xml:space="preserve">##  [9] plyr_1.8.4       backports_1.1.2  evaluate_0.12    highr_0.7       </w:t>
+      </w:r>
+      <w:r>
+        <w:br w:type="textWrapping"/>
+      </w:r>
+      <w:r>
+        <w:rPr>
+          <w:rStyle w:val="VerbatimChar"/>
+        </w:rPr>
+        <w:t xml:space="preserve">## [13] httr_1.3.1       pillar_1.3.0     rlang_0.3.0.1    lazyeval_0.2.1  </w:t>
+      </w:r>
+      <w:r>
+        <w:br w:type="textWrapping"/>
+      </w:r>
+      <w:r>
+        <w:rPr>
+          <w:rStyle w:val="VerbatimChar"/>
+        </w:rPr>
+        <w:t xml:space="preserve">## [17] rstudioapi_0.8   minqa_1.2.4      nloptr_1.2.1     checkmate_1.8.5 </w:t>
+      </w:r>
+      <w:r>
+        <w:br w:type="textWrapping"/>
+      </w:r>
+      <w:r>
+        <w:rPr>
+          <w:rStyle w:val="VerbatimChar"/>
+        </w:rPr>
+        <w:t xml:space="preserve">## [21] splines_3.5.1    htmlwidgets_1.3  munsell_0.5.0    broom_0.5.0     </w:t>
+      </w:r>
+      <w:r>
+        <w:br w:type="textWrapping"/>
+      </w:r>
+      <w:r>
+        <w:rPr>
+          <w:rStyle w:val="VerbatimChar"/>
+        </w:rPr>
+        <w:t xml:space="preserve">## [25] compiler_3.5.1   modelr_0.1.2     pkgconfig_2.0.2  htmltools_0.3.6 </w:t>
+      </w:r>
+      <w:r>
+        <w:br w:type="textWrapping"/>
+      </w:r>
+      <w:r>
+        <w:rPr>
+          <w:rStyle w:val="VerbatimChar"/>
+        </w:rPr>
+        <w:t xml:space="preserve">## [29] tidyselect_0.2.5 fansi_0.4.0      crayon_1.3.4     withr_2.1.2     </w:t>
+      </w:r>
+      <w:r>
+        <w:br w:type="textWrapping"/>
+      </w:r>
+      <w:r>
+        <w:rPr>
+          <w:rStyle w:val="VerbatimChar"/>
+        </w:rPr>
+        <w:t xml:space="preserve">## [33] MASS_7.3-51      grid_3.5.1       nlme_3.1-137     jsonlite_1.5    </w:t>
+      </w:r>
+      <w:r>
+        <w:br w:type="textWrapping"/>
+      </w:r>
+      <w:r>
+        <w:rPr>
+          <w:rStyle w:val="VerbatimChar"/>
+        </w:rPr>
+        <w:t xml:space="preserve">## [37] gtable_0.2.0     magrittr_1.5     scales_1.0.0     cli_1.0.1       </w:t>
+      </w:r>
+      <w:r>
+        <w:br w:type="textWrapping"/>
+      </w:r>
+      <w:r>
+        <w:rPr>
+          <w:rStyle w:val="VerbatimChar"/>
+        </w:rPr>
+        <w:t xml:space="preserve">## [41] stringi_1.2.4    testthat_2.0.1   xml2_1.2.0       tools_3.5.1     </w:t>
+      </w:r>
+      <w:r>
+        <w:br w:type="textWrapping"/>
+      </w:r>
+      <w:r>
+        <w:rPr>
+          <w:rStyle w:val="VerbatimChar"/>
+        </w:rPr>
+        <w:t xml:space="preserve">## [45] glue_1.3.0       hms_0.4.2        yaml_2.2.0       colorspace_1.3-2</w:t>
+      </w:r>
+      <w:r>
+        <w:br w:type="textWrapping"/>
+      </w:r>
+      <w:r>
+        <w:rPr>
+          <w:rStyle w:val="VerbatimChar"/>
+        </w:rPr>
+        <w:t xml:space="preserve">## [49] rvest_0.3.2      bindr_0.1.1      haven_1.1.2</w:t>
       </w:r>
     </w:p>
     <w:p>
@@ -2745,7 +2745,7 @@
     </w:lvl>
   </w:abstractNum>
   <w:abstractNum w:abstractNumId="990">
-    <w:nsid w:val="4df1a804"/>
+    <w:nsid w:val="c6990207"/>
     <w:multiLevelType w:val="multilevel"/>
     <w:lvl w:ilvl="0">
       <w:numFmt w:val="bullet"/>

</xml_diff>